<commit_message>
Add tutorial for bringing in sprites, including images and SEO metadata
</commit_message>
<xml_diff>
--- a/Articles/2025/4_Game_Maker_2/2_Bringing_in_your_Sprites/2 Bringing in your Sprites.docx
+++ b/Articles/2025/4_Game_Maker_2/2_Bringing_in_your_Sprites/2 Bringing in your Sprites.docx
@@ -85,7 +85,21 @@
     </w:p>
     <w:p>
       <w:r>
-        <w:t>Sprites are your 2D visual Assets. They are images that you will use for the faces of your characters. It can also be used for items, backgrounds, and effects.  In our last tutorial, we drug our sprite that we drew into the room, but that is not what you would usually do with a sprite. A sprite doesn’t do too much more than just sit there and look pretty. To be able to get your assets to actually do anything, you will need to make an object, if you want your object to show up in the room, you will have to assign a sprite to it.</w:t>
+        <w:t xml:space="preserve">Sprites are your 2D visual Assets. They are images that you will use for the faces of your characters. It can also be used for items, backgrounds, and effects.  In our last tutorial, we </w:t>
+      </w:r>
+      <w:r>
+        <w:t xml:space="preserve">placed our smiley face sprite into the room; </w:t>
+      </w:r>
+      <w:r>
+        <w:t xml:space="preserve">but that is not what you would usually do with a sprite. A sprite doesn’t do too much more than just sit there and look pretty. </w:t>
+      </w:r>
+    </w:p>
+    <w:p>
+      <w:r>
+        <w:t xml:space="preserve">To be able to get your assets to actually do anything, you will need </w:t>
+      </w:r>
+      <w:r>
+        <w:t>to use both a sprite and an object. But before we can get to creating an object, let’s just start here with learning how to create the sprite (or face) for that object.</w:t>
       </w:r>
     </w:p>
     <w:p>
@@ -110,6 +124,9 @@
     <w:p/>
     <w:p>
       <w:r>
+        <w:rPr>
+          <w:noProof/>
+        </w:rPr>
         <w:drawing>
           <wp:inline distT="0" distB="0" distL="0" distR="0" wp14:anchorId="322608A5" wp14:editId="78267988">
             <wp:extent cx="5792008" cy="1047896"/>
@@ -151,7 +168,6 @@
     <w:p/>
     <w:p>
       <w:r>
-        <w:lastRenderedPageBreak/>
         <w:t>In Photoshop, you want to create each one of these sprites. The hero sprites, and door is 64px, and the wall object is 32px.</w:t>
       </w:r>
     </w:p>
@@ -362,19 +378,20 @@
     </w:p>
     <w:p>
       <w:r>
-        <w:t xml:space="preserve">With the sprites downloaded to your folder you can now right click and choose to create a sprite. You must create it this way, because game maker will be making a folder and adding </w:t>
-      </w:r>
-      <w:proofErr w:type="spellStart"/>
-      <w:r>
-        <w:t>it</w:t>
-      </w:r>
-      <w:proofErr w:type="spellEnd"/>
+        <w:t>With the sprites downloaded to your folder you can now right click and choose to create a sprite. You must create it this way, because game maker will be making a folder and adding it</w:t>
+      </w:r>
+      <w:r>
+        <w:t>s</w:t>
+      </w:r>
       <w:r>
         <w:t xml:space="preserve"> own stuff to it.</w:t>
       </w:r>
     </w:p>
     <w:p>
       <w:r>
+        <w:rPr>
+          <w:noProof/>
+        </w:rPr>
         <w:drawing>
           <wp:inline distT="0" distB="0" distL="0" distR="0" wp14:anchorId="03DF3400" wp14:editId="24DA8ABD">
             <wp:extent cx="3972479" cy="4248743"/>
@@ -415,19 +432,35 @@
     <w:p/>
     <w:p>
       <w:r>
-        <w:t xml:space="preserve">Choose Import and select your wall image. At first it will say 64px, but it will change once it </w:t>
-      </w:r>
-      <w:proofErr w:type="gramStart"/>
-      <w:r>
-        <w:t>see</w:t>
-      </w:r>
-      <w:proofErr w:type="gramEnd"/>
+        <w:t xml:space="preserve">Choose </w:t>
+      </w:r>
+      <w:r>
+        <w:rPr>
+          <w:rStyle w:val="Strong"/>
+        </w:rPr>
+        <w:t>Import</w:t>
+      </w:r>
+      <w:r>
+        <w:rPr>
+          <w:rStyle w:val="Strong"/>
+        </w:rPr>
+        <w:t>,</w:t>
+      </w:r>
+      <w:r>
+        <w:t xml:space="preserve"> and select your wall image. At first it will say 64px, but it will change once it see</w:t>
+      </w:r>
+      <w:r>
+        <w:t>s</w:t>
+      </w:r>
       <w:r>
         <w:t xml:space="preserve"> that the image you are trying to bring in is only 32p.</w:t>
       </w:r>
     </w:p>
     <w:p>
       <w:r>
+        <w:rPr>
+          <w:noProof/>
+        </w:rPr>
         <w:drawing>
           <wp:inline distT="0" distB="0" distL="0" distR="0" wp14:anchorId="5290D75E" wp14:editId="19A312EF">
             <wp:extent cx="2876951" cy="2619741"/>
@@ -481,6 +514,9 @@
     </w:p>
     <w:p>
       <w:r>
+        <w:rPr>
+          <w:noProof/>
+        </w:rPr>
         <w:drawing>
           <wp:inline distT="0" distB="0" distL="0" distR="0" wp14:anchorId="67EAEA9E" wp14:editId="3A379AEC">
             <wp:extent cx="2314898" cy="2381582"/>
@@ -528,6 +564,9 @@
     </w:p>
     <w:p>
       <w:r>
+        <w:rPr>
+          <w:noProof/>
+        </w:rPr>
         <w:drawing>
           <wp:inline distT="0" distB="0" distL="0" distR="0" wp14:anchorId="4D579EBF" wp14:editId="3571F6C1">
             <wp:extent cx="2000529" cy="2038635"/>

</xml_diff>